<commit_message>
Add clarifications in assignment 4
</commit_message>
<xml_diff>
--- a/Assignments/Assignment04_WebApi/Assignment04_WebApi.docx
+++ b/Assignments/Assignment04_WebApi/Assignment04_WebApi.docx
@@ -94,7 +94,16 @@
         <w:t>3.azurewebsites.net/api/favoriteCharacters</w:t>
       </w:r>
       <w:r>
-        <w:t xml:space="preserve"> so you can verify if your server is acting in the same way. </w:t>
+        <w:t xml:space="preserve"> so you can </w:t>
+      </w:r>
+      <w:r>
+        <w:rPr>
+          <w:u w:val="single"/>
+        </w:rPr>
+        <w:t>verify if your server is acting in the same way</w:t>
+      </w:r>
+      <w:r>
+        <w:t xml:space="preserve">. </w:t>
       </w:r>
       <w:r>
         <w:t xml:space="preserve">Your server will be tracking </w:t>
@@ -133,513 +142,581 @@
       <w:r>
         <w:t>:</w:t>
       </w:r>
+    </w:p>
+    <w:p>
+      <w:pPr>
+        <w:pStyle w:val="ListParagraph"/>
+        <w:numPr>
+          <w:ilvl w:val="0"/>
+          <w:numId w:val="2"/>
+        </w:numPr>
+      </w:pPr>
+      <w:r>
+        <w:rPr>
+          <w:b/>
+        </w:rPr>
+        <w:t>(</w:t>
+      </w:r>
+      <w:r>
+        <w:rPr>
+          <w:b/>
+        </w:rPr>
+        <w:t>1</w:t>
+      </w:r>
+      <w:r>
+        <w:rPr>
+          <w:b/>
+        </w:rPr>
+        <w:t xml:space="preserve">0 Points) </w:t>
+      </w:r>
+      <w:r>
+        <w:rPr>
+          <w:b/>
+        </w:rPr>
+        <w:t>GET</w:t>
+      </w:r>
+    </w:p>
+    <w:p>
+      <w:pPr>
+        <w:pStyle w:val="ListParagraph"/>
+        <w:numPr>
+          <w:ilvl w:val="1"/>
+          <w:numId w:val="2"/>
+        </w:numPr>
+      </w:pPr>
+      <w:r>
+        <w:t xml:space="preserve">Return a JSON array of </w:t>
+      </w:r>
+      <w:r>
+        <w:t>all</w:t>
+      </w:r>
+      <w:r>
+        <w:t xml:space="preserve"> the favorite characters currently stored on the server.</w:t>
+      </w:r>
+    </w:p>
+    <w:p>
+      <w:pPr>
+        <w:pStyle w:val="ListParagraph"/>
+        <w:numPr>
+          <w:ilvl w:val="2"/>
+          <w:numId w:val="2"/>
+        </w:numPr>
+      </w:pPr>
+      <w:r>
+        <w:t xml:space="preserve">The “views” key should be set for each character in your response JSON equal to the number of views that character has so far (as an </w:t>
+      </w:r>
+      <w:proofErr w:type="spellStart"/>
+      <w:r>
+        <w:t>int</w:t>
+      </w:r>
+      <w:proofErr w:type="spellEnd"/>
+      <w:r>
+        <w:t>)</w:t>
+      </w:r>
+    </w:p>
+    <w:p>
+      <w:pPr>
+        <w:pStyle w:val="ListParagraph"/>
+        <w:numPr>
+          <w:ilvl w:val="0"/>
+          <w:numId w:val="2"/>
+        </w:numPr>
+      </w:pPr>
+      <w:r>
+        <w:rPr>
+          <w:b/>
+        </w:rPr>
+        <w:t>(</w:t>
+      </w:r>
+      <w:r>
+        <w:rPr>
+          <w:b/>
+        </w:rPr>
+        <w:t>1</w:t>
+      </w:r>
+      <w:r>
+        <w:rPr>
+          <w:b/>
+        </w:rPr>
+        <w:t>0 Points)</w:t>
+      </w:r>
+      <w:r>
+        <w:t xml:space="preserve"> </w:t>
+      </w:r>
+      <w:r>
+        <w:rPr>
+          <w:b/>
+        </w:rPr>
+        <w:t>GET/{index}</w:t>
+      </w:r>
+    </w:p>
+    <w:p>
+      <w:pPr>
+        <w:pStyle w:val="ListParagraph"/>
+        <w:numPr>
+          <w:ilvl w:val="1"/>
+          <w:numId w:val="2"/>
+        </w:numPr>
+      </w:pPr>
+      <w:r>
+        <w:t>Return a JSON object containing the favorite character and name data for the specified index.</w:t>
+      </w:r>
+    </w:p>
+    <w:p>
+      <w:pPr>
+        <w:pStyle w:val="ListParagraph"/>
+        <w:numPr>
+          <w:ilvl w:val="2"/>
+          <w:numId w:val="2"/>
+        </w:numPr>
+      </w:pPr>
+      <w:r>
+        <w:t xml:space="preserve">The “views” key should be set for </w:t>
+      </w:r>
+      <w:r>
+        <w:t>this</w:t>
+      </w:r>
+      <w:r>
+        <w:t xml:space="preserve"> character in your response JSON equal to the number of views </w:t>
+      </w:r>
+      <w:r>
+        <w:t>this</w:t>
+      </w:r>
+      <w:r>
+        <w:t xml:space="preserve"> character has so far (as an </w:t>
+      </w:r>
+      <w:proofErr w:type="spellStart"/>
+      <w:r>
+        <w:t>int</w:t>
+      </w:r>
+      <w:proofErr w:type="spellEnd"/>
+      <w:r>
+        <w:t>)</w:t>
+      </w:r>
+    </w:p>
+    <w:p>
+      <w:pPr>
+        <w:pStyle w:val="ListParagraph"/>
+        <w:numPr>
+          <w:ilvl w:val="1"/>
+          <w:numId w:val="2"/>
+        </w:numPr>
+      </w:pPr>
+      <w:r>
+        <w:t>Validate that the index sent in is valid.</w:t>
+      </w:r>
+    </w:p>
+    <w:p>
+      <w:pPr>
+        <w:pStyle w:val="ListParagraph"/>
+        <w:numPr>
+          <w:ilvl w:val="0"/>
+          <w:numId w:val="2"/>
+        </w:numPr>
+      </w:pPr>
+      <w:r>
+        <w:rPr>
+          <w:b/>
+        </w:rPr>
+        <w:t>(</w:t>
+      </w:r>
+      <w:r>
+        <w:rPr>
+          <w:b/>
+        </w:rPr>
+        <w:t>2</w:t>
+      </w:r>
+      <w:r>
+        <w:rPr>
+          <w:b/>
+        </w:rPr>
+        <w:t>0 Points) POST</w:t>
+      </w:r>
+    </w:p>
+    <w:p>
+      <w:pPr>
+        <w:pStyle w:val="ListParagraph"/>
+        <w:numPr>
+          <w:ilvl w:val="1"/>
+          <w:numId w:val="2"/>
+        </w:numPr>
+      </w:pPr>
+      <w:r>
+        <w:t xml:space="preserve">Accept JSON data for FirstName, </w:t>
+      </w:r>
+      <w:proofErr w:type="spellStart"/>
+      <w:r>
+        <w:t>Last</w:t>
+      </w:r>
+      <w:r>
+        <w:t>Name</w:t>
+      </w:r>
+      <w:proofErr w:type="spellEnd"/>
+      <w:r>
+        <w:t>, and Character</w:t>
+      </w:r>
+      <w:r>
+        <w:t xml:space="preserve"> and save it on the server</w:t>
+      </w:r>
+      <w:r>
+        <w:t>.</w:t>
+      </w:r>
+    </w:p>
+    <w:p>
+      <w:pPr>
+        <w:pStyle w:val="ListParagraph"/>
+        <w:numPr>
+          <w:ilvl w:val="1"/>
+          <w:numId w:val="2"/>
+        </w:numPr>
+      </w:pPr>
+      <w:r>
+        <w:t xml:space="preserve">Validate </w:t>
+      </w:r>
+      <w:r>
+        <w:t xml:space="preserve">that </w:t>
+      </w:r>
+      <w:r>
+        <w:t xml:space="preserve">the </w:t>
+      </w:r>
+      <w:r>
+        <w:t>FirstName and Character are not emp</w:t>
+      </w:r>
+      <w:r>
+        <w:t>ty</w:t>
+      </w:r>
+      <w:r>
+        <w:t>.</w:t>
+      </w:r>
+    </w:p>
+    <w:p>
+      <w:pPr>
+        <w:pStyle w:val="ListParagraph"/>
+        <w:numPr>
+          <w:ilvl w:val="1"/>
+          <w:numId w:val="2"/>
+        </w:numPr>
+      </w:pPr>
+      <w:r>
+        <w:t>R</w:t>
+      </w:r>
+      <w:r>
+        <w:t xml:space="preserve">eturn </w:t>
+      </w:r>
+      <w:r>
+        <w:t>the created data along with the number of views (which will be zero at this point)</w:t>
+      </w:r>
+      <w:r>
+        <w:t>.</w:t>
+      </w:r>
+    </w:p>
+    <w:p>
+      <w:pPr>
+        <w:pStyle w:val="ListParagraph"/>
+        <w:numPr>
+          <w:ilvl w:val="0"/>
+          <w:numId w:val="2"/>
+        </w:numPr>
+      </w:pPr>
+      <w:r>
+        <w:rPr>
+          <w:b/>
+        </w:rPr>
+        <w:t>(</w:t>
+      </w:r>
+      <w:r>
+        <w:rPr>
+          <w:b/>
+        </w:rPr>
+        <w:t>2</w:t>
+      </w:r>
+      <w:r>
+        <w:rPr>
+          <w:b/>
+        </w:rPr>
+        <w:t xml:space="preserve">0 Points) </w:t>
+      </w:r>
+      <w:r>
+        <w:rPr>
+          <w:b/>
+        </w:rPr>
+        <w:t>GET /{index}/views</w:t>
+      </w:r>
+    </w:p>
+    <w:p>
+      <w:pPr>
+        <w:pStyle w:val="ListParagraph"/>
+        <w:numPr>
+          <w:ilvl w:val="1"/>
+          <w:numId w:val="2"/>
+        </w:numPr>
+      </w:pPr>
+      <w:r>
+        <w:t xml:space="preserve">Return a list of views for a </w:t>
+      </w:r>
+      <w:r>
+        <w:t>favorite</w:t>
+      </w:r>
+      <w:r>
+        <w:t xml:space="preserve"> character stored on the server.</w:t>
+      </w:r>
+    </w:p>
+    <w:p>
+      <w:pPr>
+        <w:pStyle w:val="ListParagraph"/>
+        <w:numPr>
+          <w:ilvl w:val="2"/>
+          <w:numId w:val="2"/>
+        </w:numPr>
+      </w:pPr>
+      <w:r>
+        <w:t>This should just be a simple list of strings, no special formatting required.</w:t>
+      </w:r>
+    </w:p>
+    <w:p>
+      <w:pPr>
+        <w:pStyle w:val="ListParagraph"/>
+        <w:numPr>
+          <w:ilvl w:val="0"/>
+          <w:numId w:val="2"/>
+        </w:numPr>
+      </w:pPr>
+      <w:r>
+        <w:rPr>
+          <w:b/>
+        </w:rPr>
+        <w:t>(2</w:t>
+      </w:r>
+      <w:r>
+        <w:rPr>
+          <w:b/>
+        </w:rPr>
+        <w:t xml:space="preserve">0 Points) </w:t>
+      </w:r>
+      <w:r>
+        <w:rPr>
+          <w:b/>
+        </w:rPr>
+        <w:t>POST /{index}/views</w:t>
+      </w:r>
+    </w:p>
+    <w:p>
+      <w:pPr>
+        <w:pStyle w:val="ListParagraph"/>
+        <w:numPr>
+          <w:ilvl w:val="1"/>
+          <w:numId w:val="2"/>
+        </w:numPr>
+      </w:pPr>
+      <w:r>
+        <w:t xml:space="preserve">Accept JSON data for </w:t>
+      </w:r>
+      <w:r>
+        <w:t>a view date</w:t>
+      </w:r>
+      <w:r>
+        <w:t xml:space="preserve"> (as a string)</w:t>
+      </w:r>
+      <w:r>
+        <w:t>. It only has a single ke</w:t>
+      </w:r>
+      <w:r>
+        <w:t>y/</w:t>
+      </w:r>
+      <w:r>
+        <w:t>value pair, “</w:t>
+      </w:r>
+      <w:proofErr w:type="spellStart"/>
+      <w:r>
+        <w:t>ViewDate</w:t>
+      </w:r>
+      <w:proofErr w:type="spellEnd"/>
+      <w:r>
+        <w:t>.”</w:t>
+      </w:r>
+    </w:p>
+    <w:p>
+      <w:pPr>
+        <w:pStyle w:val="ListParagraph"/>
+        <w:numPr>
+          <w:ilvl w:val="1"/>
+          <w:numId w:val="2"/>
+        </w:numPr>
+      </w:pPr>
+      <w:r>
+        <w:t xml:space="preserve">Validate that </w:t>
+      </w:r>
+      <w:proofErr w:type="spellStart"/>
+      <w:r>
+        <w:t>ViewDate</w:t>
+      </w:r>
+      <w:proofErr w:type="spellEnd"/>
+      <w:r>
+        <w:t xml:space="preserve"> is not empty</w:t>
+      </w:r>
+      <w:r>
+        <w:t>.</w:t>
+      </w:r>
+    </w:p>
+    <w:p>
+      <w:pPr>
+        <w:pStyle w:val="ListParagraph"/>
+        <w:numPr>
+          <w:ilvl w:val="1"/>
+          <w:numId w:val="2"/>
+        </w:numPr>
+      </w:pPr>
+      <w:r>
+        <w:t>Return the created data.</w:t>
+      </w:r>
+    </w:p>
+    <w:p>
+      <w:pPr>
+        <w:pStyle w:val="ListParagraph"/>
+        <w:numPr>
+          <w:ilvl w:val="0"/>
+          <w:numId w:val="2"/>
+        </w:numPr>
+      </w:pPr>
+      <w:r>
+        <w:rPr>
+          <w:b/>
+        </w:rPr>
+        <w:t>(20 Points)</w:t>
+      </w:r>
+      <w:r>
+        <w:t xml:space="preserve"> Code style, formatting, completeness, and quality.</w:t>
+      </w:r>
+    </w:p>
+    <w:p>
+      <w:pPr>
+        <w:pStyle w:val="ListParagraph"/>
+        <w:numPr>
+          <w:ilvl w:val="1"/>
+          <w:numId w:val="2"/>
+        </w:numPr>
+      </w:pPr>
+      <w:r>
+        <w:t>If the list of characters gets larger than 30, empty it before adding any new data.</w:t>
+      </w:r>
+    </w:p>
+    <w:p>
+      <w:pPr>
+        <w:pStyle w:val="ListParagraph"/>
+        <w:numPr>
+          <w:ilvl w:val="1"/>
+          <w:numId w:val="2"/>
+        </w:numPr>
+      </w:pPr>
+      <w:r>
+        <w:t>The list of characters should begin with one entry.</w:t>
+      </w:r>
+    </w:p>
+    <w:p/>
+    <w:p/>
+    <w:p>
+      <w:r>
+        <w:lastRenderedPageBreak/>
+        <w:t xml:space="preserve">The </w:t>
+      </w:r>
+      <w:r>
+        <w:t>R</w:t>
+      </w:r>
+      <w:r>
+        <w:t>ules</w:t>
+      </w:r>
+    </w:p>
+    <w:p>
+      <w:pPr>
+        <w:pStyle w:val="ListParagraph"/>
+        <w:numPr>
+          <w:ilvl w:val="0"/>
+          <w:numId w:val="3"/>
+        </w:numPr>
+      </w:pPr>
+      <w:r>
+        <w:t>Visual Studio projects contain a lot of files. Zip up your entire project directory and submit only a single file to Moodle.</w:t>
+      </w:r>
+      <w:r>
+        <w:t xml:space="preserve"> </w:t>
+      </w:r>
+    </w:p>
+    <w:p>
+      <w:pPr>
+        <w:pStyle w:val="ListParagraph"/>
+        <w:numPr>
+          <w:ilvl w:val="0"/>
+          <w:numId w:val="3"/>
+        </w:numPr>
+      </w:pPr>
+      <w:r>
+        <w:t>Service/data/model</w:t>
+      </w:r>
+      <w:r>
+        <w:t xml:space="preserve"> </w:t>
+      </w:r>
+      <w:r>
+        <w:t xml:space="preserve">classes </w:t>
+      </w:r>
+      <w:r>
+        <w:t xml:space="preserve">must not </w:t>
+      </w:r>
+      <w:r>
+        <w:t>have any http, request, or response references.</w:t>
+      </w:r>
+    </w:p>
+    <w:p>
+      <w:pPr>
+        <w:pStyle w:val="ListParagraph"/>
+        <w:numPr>
+          <w:ilvl w:val="0"/>
+          <w:numId w:val="3"/>
+        </w:numPr>
+      </w:pPr>
+      <w:r>
+        <w:t>Controller entity classes must not be used directly to store data on the server; translate them into a model (data storage) class before saving the data. Conversely, controllers must not send any model classes to the user; translate them into controller entity classes before sending the response.</w:t>
+      </w:r>
+    </w:p>
+    <w:p>
+      <w:pPr>
+        <w:pStyle w:val="ListParagraph"/>
+        <w:numPr>
+          <w:ilvl w:val="0"/>
+          <w:numId w:val="3"/>
+        </w:numPr>
+      </w:pPr>
+      <w:r>
+        <w:t xml:space="preserve">Seriously, you really should go see Star Wars </w:t>
+      </w:r>
+      <w:r>
+        <w:t>Episode 8</w:t>
+      </w:r>
+      <w:r>
+        <w:t xml:space="preserve"> </w:t>
+      </w:r>
+      <w:r>
+        <w:t>when it comes out.</w:t>
+      </w:r>
+    </w:p>
+    <w:p>
+      <w:pPr>
+        <w:pStyle w:val="ListParagraph"/>
+        <w:numPr>
+          <w:ilvl w:val="0"/>
+          <w:numId w:val="3"/>
+        </w:numPr>
+        <w:spacing w:line="252" w:lineRule="auto"/>
+      </w:pPr>
+      <w:r>
+        <w:t xml:space="preserve">All rules are cumulative, so all past rules also apply to this assignment. </w:t>
+      </w:r>
+    </w:p>
+    <w:p>
+      <w:pPr>
+        <w:spacing w:line="252" w:lineRule="auto"/>
+      </w:pPr>
       <w:bookmarkStart w:id="0" w:name="_GoBack"/>
       <w:bookmarkEnd w:id="0"/>
-    </w:p>
-    <w:p>
-      <w:pPr>
-        <w:pStyle w:val="ListParagraph"/>
-        <w:numPr>
-          <w:ilvl w:val="0"/>
-          <w:numId w:val="2"/>
-        </w:numPr>
-      </w:pPr>
-      <w:r>
-        <w:rPr>
-          <w:b/>
-        </w:rPr>
-        <w:t>(</w:t>
-      </w:r>
-      <w:r>
-        <w:rPr>
-          <w:b/>
-        </w:rPr>
-        <w:t>1</w:t>
-      </w:r>
-      <w:r>
-        <w:rPr>
-          <w:b/>
-        </w:rPr>
-        <w:t xml:space="preserve">0 Points) </w:t>
-      </w:r>
-      <w:r>
-        <w:rPr>
-          <w:b/>
-        </w:rPr>
-        <w:t>GET</w:t>
-      </w:r>
-    </w:p>
-    <w:p>
-      <w:pPr>
-        <w:pStyle w:val="ListParagraph"/>
-        <w:numPr>
-          <w:ilvl w:val="1"/>
-          <w:numId w:val="2"/>
-        </w:numPr>
-      </w:pPr>
-      <w:r>
-        <w:t xml:space="preserve">Return a JSON array of </w:t>
-      </w:r>
-      <w:proofErr w:type="gramStart"/>
-      <w:r>
-        <w:t>all of</w:t>
-      </w:r>
-      <w:proofErr w:type="gramEnd"/>
-      <w:r>
-        <w:t xml:space="preserve"> the favorite characters currently stored on the server.</w:t>
-      </w:r>
-    </w:p>
-    <w:p>
-      <w:pPr>
-        <w:pStyle w:val="ListParagraph"/>
-        <w:numPr>
-          <w:ilvl w:val="0"/>
-          <w:numId w:val="2"/>
-        </w:numPr>
-      </w:pPr>
-      <w:r>
-        <w:rPr>
-          <w:b/>
-        </w:rPr>
-        <w:t>(</w:t>
-      </w:r>
-      <w:r>
-        <w:rPr>
-          <w:b/>
-        </w:rPr>
-        <w:t>1</w:t>
-      </w:r>
-      <w:r>
-        <w:rPr>
-          <w:b/>
-        </w:rPr>
-        <w:t>0 Points)</w:t>
-      </w:r>
-      <w:r>
-        <w:t xml:space="preserve"> </w:t>
-      </w:r>
-      <w:r>
-        <w:rPr>
-          <w:b/>
-        </w:rPr>
-        <w:t>GET/{index}</w:t>
-      </w:r>
-    </w:p>
-    <w:p>
-      <w:pPr>
-        <w:pStyle w:val="ListParagraph"/>
-        <w:numPr>
-          <w:ilvl w:val="1"/>
-          <w:numId w:val="2"/>
-        </w:numPr>
-      </w:pPr>
-      <w:r>
-        <w:t>Return a JSON object containing the favorite character and name data for the specified index.</w:t>
-      </w:r>
-    </w:p>
-    <w:p>
-      <w:pPr>
-        <w:pStyle w:val="ListParagraph"/>
-        <w:numPr>
-          <w:ilvl w:val="1"/>
-          <w:numId w:val="2"/>
-        </w:numPr>
-      </w:pPr>
-      <w:r>
-        <w:t>Validate that the index sent in is valid.</w:t>
-      </w:r>
-    </w:p>
-    <w:p>
-      <w:pPr>
-        <w:pStyle w:val="ListParagraph"/>
-        <w:numPr>
-          <w:ilvl w:val="0"/>
-          <w:numId w:val="2"/>
-        </w:numPr>
-      </w:pPr>
-      <w:r>
-        <w:rPr>
-          <w:b/>
-        </w:rPr>
-        <w:t>(</w:t>
-      </w:r>
-      <w:r>
-        <w:rPr>
-          <w:b/>
-        </w:rPr>
-        <w:t>2</w:t>
-      </w:r>
-      <w:r>
-        <w:rPr>
-          <w:b/>
-        </w:rPr>
-        <w:t>0 Points) POST</w:t>
-      </w:r>
-    </w:p>
-    <w:p>
-      <w:pPr>
-        <w:pStyle w:val="ListParagraph"/>
-        <w:numPr>
-          <w:ilvl w:val="1"/>
-          <w:numId w:val="2"/>
-        </w:numPr>
-      </w:pPr>
-      <w:r>
-        <w:t xml:space="preserve">Accept JSON data for FirstName, </w:t>
-      </w:r>
-      <w:proofErr w:type="spellStart"/>
-      <w:r>
-        <w:t>Last</w:t>
-      </w:r>
-      <w:r>
-        <w:t>Name</w:t>
-      </w:r>
-      <w:proofErr w:type="spellEnd"/>
-      <w:r>
-        <w:t>, and Character</w:t>
-      </w:r>
-      <w:r>
-        <w:t xml:space="preserve"> and save it on the server</w:t>
-      </w:r>
-      <w:r>
-        <w:t>.</w:t>
-      </w:r>
-    </w:p>
-    <w:p>
-      <w:pPr>
-        <w:pStyle w:val="ListParagraph"/>
-        <w:numPr>
-          <w:ilvl w:val="1"/>
-          <w:numId w:val="2"/>
-        </w:numPr>
-      </w:pPr>
-      <w:r>
-        <w:t xml:space="preserve">Validate </w:t>
-      </w:r>
-      <w:r>
-        <w:t xml:space="preserve">that </w:t>
-      </w:r>
-      <w:r>
-        <w:t xml:space="preserve">the </w:t>
-      </w:r>
-      <w:r>
-        <w:t>FirstName and Character are not emp</w:t>
-      </w:r>
-      <w:r>
-        <w:t>ty</w:t>
-      </w:r>
-      <w:r>
-        <w:t>.</w:t>
-      </w:r>
-    </w:p>
-    <w:p>
-      <w:pPr>
-        <w:pStyle w:val="ListParagraph"/>
-        <w:numPr>
-          <w:ilvl w:val="1"/>
-          <w:numId w:val="2"/>
-        </w:numPr>
-      </w:pPr>
-      <w:r>
-        <w:t>R</w:t>
-      </w:r>
-      <w:r>
-        <w:t xml:space="preserve">eturn </w:t>
-      </w:r>
-      <w:r>
-        <w:t>the created data along with the number of views (which will be zero at this point)</w:t>
-      </w:r>
-      <w:r>
-        <w:t>.</w:t>
-      </w:r>
-    </w:p>
-    <w:p>
-      <w:pPr>
-        <w:pStyle w:val="ListParagraph"/>
-        <w:numPr>
-          <w:ilvl w:val="0"/>
-          <w:numId w:val="2"/>
-        </w:numPr>
-      </w:pPr>
-      <w:r>
-        <w:rPr>
-          <w:b/>
-        </w:rPr>
-        <w:t>(</w:t>
-      </w:r>
-      <w:r>
-        <w:rPr>
-          <w:b/>
-        </w:rPr>
-        <w:t>2</w:t>
-      </w:r>
-      <w:r>
-        <w:rPr>
-          <w:b/>
-        </w:rPr>
-        <w:t xml:space="preserve">0 Points) </w:t>
-      </w:r>
-      <w:r>
-        <w:rPr>
-          <w:b/>
-        </w:rPr>
-        <w:t>GET /{index}/views</w:t>
-      </w:r>
-    </w:p>
-    <w:p>
-      <w:pPr>
-        <w:pStyle w:val="ListParagraph"/>
-        <w:numPr>
-          <w:ilvl w:val="1"/>
-          <w:numId w:val="2"/>
-        </w:numPr>
-      </w:pPr>
-      <w:r>
-        <w:t xml:space="preserve">Return a list of views for a </w:t>
-      </w:r>
-      <w:proofErr w:type="gramStart"/>
-      <w:r>
-        <w:t>particular favorite</w:t>
-      </w:r>
-      <w:proofErr w:type="gramEnd"/>
-      <w:r>
-        <w:t xml:space="preserve"> character stored on the server.</w:t>
-      </w:r>
-    </w:p>
-    <w:p>
-      <w:pPr>
-        <w:pStyle w:val="ListParagraph"/>
-        <w:numPr>
-          <w:ilvl w:val="0"/>
-          <w:numId w:val="2"/>
-        </w:numPr>
-      </w:pPr>
-      <w:r>
-        <w:rPr>
-          <w:b/>
-        </w:rPr>
-        <w:t>(2</w:t>
-      </w:r>
-      <w:r>
-        <w:rPr>
-          <w:b/>
-        </w:rPr>
-        <w:t xml:space="preserve">0 Points) </w:t>
-      </w:r>
-      <w:r>
-        <w:rPr>
-          <w:b/>
-        </w:rPr>
-        <w:t>POST /{index}/views</w:t>
-      </w:r>
-    </w:p>
-    <w:p>
-      <w:pPr>
-        <w:pStyle w:val="ListParagraph"/>
-        <w:numPr>
-          <w:ilvl w:val="1"/>
-          <w:numId w:val="2"/>
-        </w:numPr>
-      </w:pPr>
-      <w:r>
-        <w:t xml:space="preserve">Accept JSON data for </w:t>
-      </w:r>
-      <w:r>
-        <w:t>a view date. It only has a single ke</w:t>
-      </w:r>
-      <w:r>
-        <w:t>y/</w:t>
-      </w:r>
-      <w:r>
-        <w:t>value pair, “</w:t>
-      </w:r>
-      <w:proofErr w:type="spellStart"/>
-      <w:r>
-        <w:t>ViewDate</w:t>
-      </w:r>
-      <w:proofErr w:type="spellEnd"/>
-      <w:r>
-        <w:t>.”</w:t>
-      </w:r>
-    </w:p>
-    <w:p>
-      <w:pPr>
-        <w:pStyle w:val="ListParagraph"/>
-        <w:numPr>
-          <w:ilvl w:val="1"/>
-          <w:numId w:val="2"/>
-        </w:numPr>
-      </w:pPr>
-      <w:r>
-        <w:t xml:space="preserve">Validate that </w:t>
-      </w:r>
-      <w:proofErr w:type="spellStart"/>
-      <w:r>
-        <w:t>ViewDate</w:t>
-      </w:r>
-      <w:proofErr w:type="spellEnd"/>
-      <w:r>
-        <w:t xml:space="preserve"> is not empty</w:t>
-      </w:r>
-      <w:r>
-        <w:t>.</w:t>
-      </w:r>
-    </w:p>
-    <w:p>
-      <w:pPr>
-        <w:pStyle w:val="ListParagraph"/>
-        <w:numPr>
-          <w:ilvl w:val="1"/>
-          <w:numId w:val="2"/>
-        </w:numPr>
-      </w:pPr>
-      <w:r>
-        <w:t>Return the created data.</w:t>
-      </w:r>
-    </w:p>
-    <w:p>
-      <w:pPr>
-        <w:pStyle w:val="ListParagraph"/>
-        <w:numPr>
-          <w:ilvl w:val="0"/>
-          <w:numId w:val="2"/>
-        </w:numPr>
-      </w:pPr>
-      <w:r>
-        <w:rPr>
-          <w:b/>
-        </w:rPr>
-        <w:t>(20 Points)</w:t>
-      </w:r>
-      <w:r>
-        <w:t xml:space="preserve"> Code style, formatting, completeness, and quality.</w:t>
-      </w:r>
-    </w:p>
-    <w:p>
-      <w:pPr>
-        <w:pStyle w:val="ListParagraph"/>
-        <w:numPr>
-          <w:ilvl w:val="1"/>
-          <w:numId w:val="2"/>
-        </w:numPr>
-      </w:pPr>
-      <w:r>
-        <w:t>If the list of characters gets larger than 30, empty it before adding any new data.</w:t>
-      </w:r>
-    </w:p>
-    <w:p>
-      <w:pPr>
-        <w:pStyle w:val="ListParagraph"/>
-        <w:numPr>
-          <w:ilvl w:val="1"/>
-          <w:numId w:val="2"/>
-        </w:numPr>
-      </w:pPr>
-      <w:r>
-        <w:t>The list of characters should begin with one entry.</w:t>
-      </w:r>
-    </w:p>
-    <w:p>
-      <w:r>
-        <w:t xml:space="preserve">The </w:t>
-      </w:r>
-      <w:r>
-        <w:t>R</w:t>
-      </w:r>
-      <w:r>
-        <w:t>ules</w:t>
-      </w:r>
-    </w:p>
-    <w:p>
-      <w:pPr>
-        <w:pStyle w:val="ListParagraph"/>
-        <w:numPr>
-          <w:ilvl w:val="0"/>
-          <w:numId w:val="3"/>
-        </w:numPr>
-      </w:pPr>
-      <w:r>
-        <w:t>Visual Studio projects contain a lot of files. Zip up your entire project directory and submit only a single file to Moodle.</w:t>
-      </w:r>
-      <w:r>
-        <w:t xml:space="preserve"> </w:t>
-      </w:r>
-    </w:p>
-    <w:p>
-      <w:pPr>
-        <w:pStyle w:val="ListParagraph"/>
-        <w:numPr>
-          <w:ilvl w:val="0"/>
-          <w:numId w:val="3"/>
-        </w:numPr>
-      </w:pPr>
-      <w:r>
-        <w:t>Service/data/model</w:t>
-      </w:r>
-      <w:r>
-        <w:t xml:space="preserve"> </w:t>
-      </w:r>
-      <w:r>
-        <w:t xml:space="preserve">classes </w:t>
-      </w:r>
-      <w:r>
-        <w:t xml:space="preserve">must not </w:t>
-      </w:r>
-      <w:r>
-        <w:t>have any http, request, or response references.</w:t>
-      </w:r>
-    </w:p>
-    <w:p>
-      <w:pPr>
-        <w:pStyle w:val="ListParagraph"/>
-        <w:numPr>
-          <w:ilvl w:val="0"/>
-          <w:numId w:val="3"/>
-        </w:numPr>
-      </w:pPr>
-      <w:r>
-        <w:t>Controller entity classes must not be used directly to store data on the server; translate them into a model (data storage) class before saving the data. Conversely, controllers must not send any model classes to the user; translate them into controller entity classes before sending the response.</w:t>
-      </w:r>
-    </w:p>
-    <w:p>
-      <w:pPr>
-        <w:pStyle w:val="ListParagraph"/>
-        <w:numPr>
-          <w:ilvl w:val="0"/>
-          <w:numId w:val="3"/>
-        </w:numPr>
-      </w:pPr>
-      <w:r>
-        <w:lastRenderedPageBreak/>
-        <w:t xml:space="preserve">Seriously, you really should go see Star Wars </w:t>
-      </w:r>
-      <w:r>
-        <w:t>Episode 8</w:t>
-      </w:r>
-      <w:r>
-        <w:t xml:space="preserve"> </w:t>
-      </w:r>
-      <w:r>
-        <w:t>when it comes out.</w:t>
-      </w:r>
-    </w:p>
-    <w:p>
-      <w:pPr>
-        <w:pStyle w:val="ListParagraph"/>
-        <w:numPr>
-          <w:ilvl w:val="0"/>
-          <w:numId w:val="3"/>
-        </w:numPr>
-        <w:spacing w:line="252" w:lineRule="auto"/>
-      </w:pPr>
-      <w:r>
-        <w:t xml:space="preserve">All rules are cumulative, so all past rules also apply to this assignment. </w:t>
-      </w:r>
-    </w:p>
-    <w:p>
-      <w:pPr>
-        <w:spacing w:line="252" w:lineRule="auto"/>
-      </w:pPr>
     </w:p>
     <w:p>
       <w:r>
@@ -1108,7 +1185,7 @@
         <w:ind w:left="1440" w:hanging="360"/>
       </w:pPr>
     </w:lvl>
-    <w:lvl w:ilvl="2" w:tplc="0409001B" w:tentative="1">
+    <w:lvl w:ilvl="2" w:tplc="0409001B">
       <w:start w:val="1"/>
       <w:numFmt w:val="lowerRoman"/>
       <w:lvlText w:val="%3."/>

</xml_diff>